<commit_message>
Final Commit: Revised 11-13 on Week 3 Coding Assignment.docx and added ReneeDubuc_Week3Coding_2.txt to show changes
</commit_message>
<xml_diff>
--- a/HW/Week 3 Coding Assignment.docx
+++ b/HW/Week 3 Coding Assignment.docx
@@ -421,7 +421,21 @@
         <w:rPr>
           <w:szCs w:val="24"/>
         </w:rPr>
-        <w:t>i.e. do not use ages[7] in your code</w:t>
+        <w:t xml:space="preserve">i.e. do not use </w:t>
+      </w:r>
+      <w:proofErr w:type="gramStart"/>
+      <w:r>
+        <w:rPr>
+          <w:szCs w:val="24"/>
+        </w:rPr>
+        <w:t>ages[</w:t>
+      </w:r>
+      <w:proofErr w:type="gramEnd"/>
+      <w:r>
+        <w:rPr>
+          <w:szCs w:val="24"/>
+        </w:rPr>
+        <w:t>7] in your code</w:t>
       </w:r>
       <w:r>
         <w:rPr>
@@ -592,6 +606,7 @@
         <w:t xml:space="preserve"> </w:t>
       </w:r>
       <w:proofErr w:type="spellStart"/>
+      <w:proofErr w:type="gramStart"/>
       <w:r>
         <w:rPr>
           <w:b/>
@@ -601,6 +616,7 @@
         <w:t>array.length</w:t>
       </w:r>
       <w:proofErr w:type="spellEnd"/>
+      <w:proofErr w:type="gramEnd"/>
     </w:p>
     <w:p>
       <w:pPr>
@@ -632,13 +648,23 @@
         </w:rPr>
         <w:t xml:space="preserve"> </w:t>
       </w:r>
+      <w:proofErr w:type="gramStart"/>
       <w:r>
         <w:rPr>
           <w:b/>
           <w:bCs/>
           <w:szCs w:val="24"/>
         </w:rPr>
-        <w:t>array[0]</w:t>
+        <w:t>array[</w:t>
+      </w:r>
+      <w:proofErr w:type="gramEnd"/>
+      <w:r>
+        <w:rPr>
+          <w:b/>
+          <w:bCs/>
+          <w:szCs w:val="24"/>
+        </w:rPr>
+        <w:t>0]</w:t>
       </w:r>
       <w:r>
         <w:rPr>
@@ -945,8 +971,8 @@
       </w:pPr>
       <w:r>
         <w:rPr>
-          <w:szCs w:val="24"/>
-          <w:highlight w:val="yellow"/>
+          <w:strike/>
+          <w:szCs w:val="24"/>
         </w:rPr>
         <w:t>Write a method</w:t>
       </w:r>
@@ -970,8 +996,8 @@
       </w:pPr>
       <w:r>
         <w:rPr>
-          <w:szCs w:val="24"/>
-          <w:highlight w:val="yellow"/>
+          <w:strike/>
+          <w:szCs w:val="24"/>
         </w:rPr>
         <w:t>Write a method</w:t>
       </w:r>
@@ -1089,7 +1115,7 @@
           <w:color w:val="FF0000"/>
           <w:szCs w:val="24"/>
         </w:rPr>
-        <w:t>Please help me with highlighted problems!</w:t>
+        <w:t>Please help me with highlighted problem!</w:t>
       </w:r>
     </w:p>
     <w:p>
@@ -1105,6 +1131,62 @@
           <w:szCs w:val="24"/>
         </w:rPr>
         <w:t>Screenshots of Code:</w:t>
+      </w:r>
+      <w:bookmarkStart w:id="0" w:name="_GoBack"/>
+      <w:bookmarkEnd w:id="0"/>
+    </w:p>
+    <w:p>
+      <w:pPr>
+        <w:rPr>
+          <w:b/>
+          <w:sz w:val="32"/>
+          <w:szCs w:val="32"/>
+        </w:rPr>
+      </w:pPr>
+      <w:r>
+        <w:rPr>
+          <w:b/>
+          <w:sz w:val="32"/>
+          <w:szCs w:val="32"/>
+          <w:highlight w:val="yellow"/>
+        </w:rPr>
+        <w:t xml:space="preserve">Code for </w:t>
+      </w:r>
+      <w:r>
+        <w:rPr>
+          <w:b/>
+          <w:sz w:val="32"/>
+          <w:szCs w:val="32"/>
+          <w:highlight w:val="yellow"/>
+        </w:rPr>
+        <w:t xml:space="preserve">11-13 </w:t>
+      </w:r>
+      <w:r>
+        <w:rPr>
+          <w:b/>
+          <w:sz w:val="32"/>
+          <w:szCs w:val="32"/>
+          <w:highlight w:val="yellow"/>
+        </w:rPr>
+        <w:t>is</w:t>
+      </w:r>
+      <w:r>
+        <w:rPr>
+          <w:b/>
+          <w:sz w:val="32"/>
+          <w:szCs w:val="32"/>
+          <w:highlight w:val="yellow"/>
+        </w:rPr>
+        <w:t xml:space="preserve"> reflected in ReneeDubuc_Week3Coding_2.txt file</w:t>
+      </w:r>
+      <w:r>
+        <w:rPr>
+          <w:b/>
+          <w:sz w:val="32"/>
+          <w:szCs w:val="32"/>
+          <w:highlight w:val="yellow"/>
+        </w:rPr>
+        <w:t>. Screenshots of console for 11-13 are included in this Word Doc.</w:t>
       </w:r>
     </w:p>
     <w:p>
@@ -1276,8 +1358,6 @@
           <w:szCs w:val="24"/>
         </w:rPr>
       </w:pPr>
-      <w:bookmarkStart w:id="0" w:name="_GoBack"/>
-      <w:bookmarkEnd w:id="0"/>
       <w:r>
         <w:rPr>
           <w:b/>
@@ -1298,15 +1378,24 @@
           <w:bCs/>
           <w:szCs w:val="24"/>
         </w:rPr>
-        <w:t>Code in the last questions didn’t work, so I had to comment it out to get the correct code to print out to console.</w:t>
-      </w:r>
+        <w:t xml:space="preserve">Code in the last questions didn’t work, so I had to comment it out to get the correct code to print out to </w:t>
+      </w:r>
+      <w:proofErr w:type="gramStart"/>
       <w:r>
         <w:rPr>
           <w:bCs/>
           <w:szCs w:val="24"/>
         </w:rPr>
+        <w:t>console.</w:t>
+      </w:r>
+      <w:r>
+        <w:rPr>
+          <w:bCs/>
+          <w:szCs w:val="24"/>
+        </w:rPr>
         <w:softHyphen/>
       </w:r>
+      <w:proofErr w:type="gramEnd"/>
       <w:r>
         <w:rPr>
           <w:bCs/>
@@ -1384,6 +1473,46 @@
           <w:szCs w:val="24"/>
         </w:rPr>
       </w:pPr>
+      <w:r>
+        <w:rPr>
+          <w:noProof/>
+        </w:rPr>
+        <w:drawing>
+          <wp:inline distT="0" distB="0" distL="0" distR="0" wp14:anchorId="568F48C1" wp14:editId="631CC41F">
+            <wp:extent cx="5943600" cy="1119505"/>
+            <wp:effectExtent l="0" t="0" r="0" b="4445"/>
+            <wp:docPr id="5" name="Picture 5"/>
+            <wp:cNvGraphicFramePr>
+              <a:graphicFrameLocks xmlns:a="http://schemas.openxmlformats.org/drawingml/2006/main" noChangeAspect="1"/>
+            </wp:cNvGraphicFramePr>
+            <a:graphic xmlns:a="http://schemas.openxmlformats.org/drawingml/2006/main">
+              <a:graphicData uri="http://schemas.openxmlformats.org/drawingml/2006/picture">
+                <pic:pic xmlns:pic="http://schemas.openxmlformats.org/drawingml/2006/picture">
+                  <pic:nvPicPr>
+                    <pic:cNvPr id="1" name=""/>
+                    <pic:cNvPicPr/>
+                  </pic:nvPicPr>
+                  <pic:blipFill>
+                    <a:blip r:embed="rId11"/>
+                    <a:stretch>
+                      <a:fillRect/>
+                    </a:stretch>
+                  </pic:blipFill>
+                  <pic:spPr>
+                    <a:xfrm>
+                      <a:off x="0" y="0"/>
+                      <a:ext cx="5943600" cy="1119505"/>
+                    </a:xfrm>
+                    <a:prstGeom prst="rect">
+                      <a:avLst/>
+                    </a:prstGeom>
+                  </pic:spPr>
+                </pic:pic>
+              </a:graphicData>
+            </a:graphic>
+          </wp:inline>
+        </w:drawing>
+      </w:r>
     </w:p>
     <w:p>
       <w:pPr>
@@ -1423,7 +1552,7 @@
       </w:r>
     </w:p>
     <w:sectPr>
-      <w:headerReference w:type="default" r:id="rId11"/>
+      <w:headerReference w:type="default" r:id="rId12"/>
       <w:pgSz w:w="12240" w:h="15840"/>
       <w:pgMar w:top="1440" w:right="1440" w:bottom="1440" w:left="1440" w:header="720" w:footer="720" w:gutter="0"/>
       <w:cols w:space="720"/>

</xml_diff>